<commit_message>
Update to chapter 3 - metodo
</commit_message>
<xml_diff>
--- a/escrito/4_desarrollo.docx
+++ b/escrito/4_desarrollo.docx
@@ -10,6 +10,8 @@
         <w:rPr>
           <w:rFonts w:ascii="Arial" w:hAnsi="Arial"/>
           <w:b/>
+          <w:b/>
+          <w:i w:val="false"/>
           <w:i w:val="false"/>
           <w:caps w:val="false"/>
           <w:smallCaps w:val="false"/>
@@ -54,28 +56,520 @@
     </w:p>
     <w:p>
       <w:pPr>
+        <w:pStyle w:val="Normal"/>
+        <w:widowControl/>
+        <w:suppressAutoHyphens w:val="true"/>
+        <w:bidi w:val="0"/>
+        <w:spacing w:before="0" w:after="0"/>
+        <w:ind w:left="720" w:right="0" w:hanging="0"/>
+        <w:jc w:val="left"/>
+        <w:rPr>
+          <w:b w:val="false"/>
+          <w:b w:val="false"/>
+          <w:bCs w:val="false"/>
+        </w:rPr>
+      </w:pPr>
+      <w:r>
+        <w:rPr>
+          <w:rFonts w:cs="Arial" w:ascii="Arial" w:hAnsi="Arial"/>
+          <w:b w:val="false"/>
+          <w:bCs w:val="false"/>
+          <w:sz w:val="24"/>
+          <w:szCs w:val="24"/>
+          <w:lang w:val="es-MX" w:eastAsia="zh-CN" w:bidi="hi-IN"/>
+        </w:rPr>
+        <w:t xml:space="preserve">3.2.4 </w:t>
+      </w:r>
+      <w:r>
+        <w:rPr>
+          <w:rFonts w:eastAsia="Noto Serif CJK SC" w:cs="Arial" w:ascii="Arial" w:hAnsi="Arial"/>
+          <w:b w:val="false"/>
+          <w:bCs w:val="false"/>
+          <w:i w:val="false"/>
+          <w:caps w:val="false"/>
+          <w:smallCaps w:val="false"/>
+          <w:strike w:val="false"/>
+          <w:dstrike w:val="false"/>
+          <w:color w:val="000000"/>
+          <w:kern w:val="2"/>
+          <w:sz w:val="24"/>
+          <w:szCs w:val="24"/>
+          <w:u w:val="none"/>
+          <w:effect w:val="none"/>
+          <w:lang w:val="es-MX" w:eastAsia="zh-CN" w:bidi="hi-IN"/>
+        </w:rPr>
+        <w:t>Diseño del modelo de referencia en alto nivel</w:t>
+      </w:r>
+    </w:p>
+    <w:p>
+      <w:pPr>
+        <w:pStyle w:val="Normal"/>
+        <w:widowControl/>
+        <w:suppressAutoHyphens w:val="true"/>
+        <w:bidi w:val="0"/>
+        <w:spacing w:before="0" w:after="0"/>
+        <w:ind w:left="1169" w:right="0" w:hanging="0"/>
+        <w:jc w:val="left"/>
+        <w:rPr>
+          <w:b w:val="false"/>
+          <w:b w:val="false"/>
+          <w:bCs w:val="false"/>
+        </w:rPr>
+      </w:pPr>
+      <w:r>
+        <w:rPr>
+          <w:rFonts w:eastAsia="Noto Serif CJK SC" w:cs="Arial" w:ascii="Arial" w:hAnsi="Arial"/>
+          <w:b w:val="false"/>
+          <w:bCs w:val="false"/>
+          <w:i w:val="false"/>
+          <w:caps w:val="false"/>
+          <w:smallCaps w:val="false"/>
+          <w:strike w:val="false"/>
+          <w:dstrike w:val="false"/>
+          <w:color w:val="000000"/>
+          <w:kern w:val="2"/>
+          <w:sz w:val="24"/>
+          <w:szCs w:val="24"/>
+          <w:u w:val="none"/>
+          <w:effect w:val="none"/>
+          <w:lang w:val="es-MX" w:eastAsia="zh-CN" w:bidi="hi-IN"/>
+        </w:rPr>
+        <w:tab/>
+        <w:t>3.2.4.1 Implementación de algoritmos en C</w:t>
+      </w:r>
+    </w:p>
+    <w:p>
+      <w:pPr>
+        <w:pStyle w:val="Normal"/>
+        <w:widowControl/>
+        <w:suppressAutoHyphens w:val="true"/>
+        <w:bidi w:val="0"/>
+        <w:spacing w:before="0" w:after="0"/>
+        <w:ind w:left="1169" w:right="0" w:hanging="0"/>
+        <w:jc w:val="left"/>
+        <w:rPr>
+          <w:b w:val="false"/>
+          <w:b w:val="false"/>
+          <w:bCs w:val="false"/>
+        </w:rPr>
+      </w:pPr>
+      <w:r>
+        <w:rPr>
+          <w:rFonts w:eastAsia="Noto Serif CJK SC" w:cs="Arial" w:ascii="Arial" w:hAnsi="Arial"/>
+          <w:b w:val="false"/>
+          <w:bCs w:val="false"/>
+          <w:i w:val="false"/>
+          <w:caps w:val="false"/>
+          <w:smallCaps w:val="false"/>
+          <w:strike w:val="false"/>
+          <w:dstrike w:val="false"/>
+          <w:color w:val="000000"/>
+          <w:kern w:val="2"/>
+          <w:sz w:val="24"/>
+          <w:szCs w:val="24"/>
+          <w:u w:val="none"/>
+          <w:effect w:val="none"/>
+          <w:lang w:val="es-MX" w:eastAsia="zh-CN" w:bidi="hi-IN"/>
+        </w:rPr>
+        <w:tab/>
+        <w:t xml:space="preserve">3.2.4.2 </w:t>
+      </w:r>
+      <w:r>
+        <w:rPr>
+          <w:rFonts w:eastAsia="Noto Serif CJK SC" w:cs="Arial" w:ascii="Arial" w:hAnsi="Arial"/>
+          <w:b w:val="false"/>
+          <w:bCs w:val="false"/>
+          <w:i w:val="false"/>
+          <w:caps w:val="false"/>
+          <w:smallCaps w:val="false"/>
+          <w:strike w:val="false"/>
+          <w:dstrike w:val="false"/>
+          <w:color w:val="000000"/>
+          <w:kern w:val="2"/>
+          <w:sz w:val="24"/>
+          <w:szCs w:val="24"/>
+          <w:u w:val="none"/>
+          <w:effect w:val="none"/>
+          <w:lang w:val="es-MX" w:eastAsia="zh-CN" w:bidi="hi-IN"/>
+        </w:rPr>
+        <w:t>Pruebas a nivel de software</w:t>
+      </w:r>
+    </w:p>
+    <w:p>
+      <w:pPr>
+        <w:pStyle w:val="Normal"/>
+        <w:widowControl/>
+        <w:suppressAutoHyphens w:val="true"/>
+        <w:bidi w:val="0"/>
+        <w:spacing w:before="0" w:after="0"/>
+        <w:ind w:left="1169" w:right="0" w:hanging="0"/>
+        <w:jc w:val="left"/>
+        <w:rPr>
+          <w:b w:val="false"/>
+          <w:b w:val="false"/>
+          <w:bCs w:val="false"/>
+        </w:rPr>
+      </w:pPr>
+      <w:r>
+        <w:rPr>
+          <w:rFonts w:eastAsia="Noto Serif CJK SC" w:cs="Arial" w:ascii="Arial" w:hAnsi="Arial"/>
+          <w:b w:val="false"/>
+          <w:bCs w:val="false"/>
+          <w:i w:val="false"/>
+          <w:caps w:val="false"/>
+          <w:smallCaps w:val="false"/>
+          <w:strike w:val="false"/>
+          <w:dstrike w:val="false"/>
+          <w:color w:val="000000"/>
+          <w:kern w:val="2"/>
+          <w:sz w:val="24"/>
+          <w:szCs w:val="24"/>
+          <w:u w:val="none"/>
+          <w:effect w:val="none"/>
+          <w:lang w:val="es-MX" w:eastAsia="zh-CN" w:bidi="hi-IN"/>
+        </w:rPr>
+        <w:tab/>
+        <w:t>3.</w:t>
+      </w:r>
+      <w:r>
+        <w:rPr>
+          <w:rFonts w:eastAsia="Noto Serif CJK SC" w:cs="Arial" w:ascii="Arial" w:hAnsi="Arial"/>
+          <w:b w:val="false"/>
+          <w:bCs w:val="false"/>
+          <w:i w:val="false"/>
+          <w:caps w:val="false"/>
+          <w:smallCaps w:val="false"/>
+          <w:strike w:val="false"/>
+          <w:dstrike w:val="false"/>
+          <w:color w:val="000000"/>
+          <w:kern w:val="2"/>
+          <w:sz w:val="24"/>
+          <w:szCs w:val="24"/>
+          <w:u w:val="none"/>
+          <w:effect w:val="none"/>
+          <w:lang w:val="es-MX" w:eastAsia="zh-CN" w:bidi="hi-IN"/>
+        </w:rPr>
+        <w:t xml:space="preserve">2.4.3 </w:t>
+      </w:r>
+      <w:r>
+        <w:rPr>
+          <w:rFonts w:eastAsia="Noto Serif CJK SC" w:cs="Arial" w:ascii="Arial" w:hAnsi="Arial"/>
+          <w:b w:val="false"/>
+          <w:bCs w:val="false"/>
+          <w:i w:val="false"/>
+          <w:caps w:val="false"/>
+          <w:smallCaps w:val="false"/>
+          <w:strike w:val="false"/>
+          <w:dstrike w:val="false"/>
+          <w:color w:val="000000"/>
+          <w:kern w:val="2"/>
+          <w:sz w:val="24"/>
+          <w:szCs w:val="24"/>
+          <w:u w:val="none"/>
+          <w:effect w:val="none"/>
+          <w:lang w:val="es-MX" w:eastAsia="zh-CN" w:bidi="hi-IN"/>
+        </w:rPr>
+        <w:t>D</w:t>
+      </w:r>
+      <w:r>
+        <w:rPr>
+          <w:rFonts w:eastAsia="Noto Serif CJK SC" w:cs="Arial" w:ascii="Arial" w:hAnsi="Arial"/>
+          <w:b w:val="false"/>
+          <w:bCs w:val="false"/>
+          <w:i w:val="false"/>
+          <w:caps w:val="false"/>
+          <w:smallCaps w:val="false"/>
+          <w:strike w:val="false"/>
+          <w:dstrike w:val="false"/>
+          <w:color w:val="000000"/>
+          <w:kern w:val="2"/>
+          <w:sz w:val="24"/>
+          <w:szCs w:val="24"/>
+          <w:u w:val="none"/>
+          <w:effect w:val="none"/>
+          <w:lang w:val="es-MX" w:eastAsia="zh-CN" w:bidi="hi-IN"/>
+        </w:rPr>
+        <w:t>iseño</w:t>
+      </w:r>
+      <w:r>
+        <w:rPr>
+          <w:rFonts w:eastAsia="Noto Serif CJK SC" w:cs="Arial" w:ascii="Arial" w:hAnsi="Arial"/>
+          <w:b w:val="false"/>
+          <w:bCs w:val="false"/>
+          <w:i w:val="false"/>
+          <w:caps w:val="false"/>
+          <w:smallCaps w:val="false"/>
+          <w:strike w:val="false"/>
+          <w:dstrike w:val="false"/>
+          <w:color w:val="000000"/>
+          <w:kern w:val="2"/>
+          <w:sz w:val="24"/>
+          <w:szCs w:val="24"/>
+          <w:u w:val="none"/>
+          <w:effect w:val="none"/>
+          <w:lang w:val="es-MX" w:eastAsia="zh-CN" w:bidi="hi-IN"/>
+        </w:rPr>
+        <w:t xml:space="preserve"> de arquitecura de </w:t>
+      </w:r>
+      <w:r>
+        <w:rPr>
+          <w:rFonts w:eastAsia="Noto Serif CJK SC" w:cs="Arial" w:ascii="Arial" w:hAnsi="Arial"/>
+          <w:b w:val="false"/>
+          <w:bCs w:val="false"/>
+          <w:i w:val="false"/>
+          <w:caps w:val="false"/>
+          <w:smallCaps w:val="false"/>
+          <w:strike w:val="false"/>
+          <w:dstrike w:val="false"/>
+          <w:color w:val="000000"/>
+          <w:kern w:val="2"/>
+          <w:sz w:val="24"/>
+          <w:szCs w:val="24"/>
+          <w:u w:val="none"/>
+          <w:effect w:val="none"/>
+          <w:lang w:val="es-MX" w:eastAsia="zh-CN" w:bidi="hi-IN"/>
+        </w:rPr>
+        <w:t>alto nivel</w:t>
+      </w:r>
+    </w:p>
+    <w:p>
+      <w:pPr>
+        <w:pStyle w:val="Normal"/>
+        <w:widowControl/>
+        <w:suppressAutoHyphens w:val="true"/>
+        <w:bidi w:val="0"/>
+        <w:spacing w:before="0" w:after="0"/>
+        <w:ind w:right="0" w:hanging="0"/>
+        <w:jc w:val="left"/>
+        <w:rPr/>
+      </w:pPr>
+      <w:r>
+        <w:rPr>
+          <w:rFonts w:eastAsia="Noto Serif CJK SC" w:cs="Arial" w:ascii="Arial" w:hAnsi="Arial"/>
+          <w:b w:val="false"/>
+          <w:bCs w:val="false"/>
+          <w:i w:val="false"/>
+          <w:caps w:val="false"/>
+          <w:smallCaps w:val="false"/>
+          <w:strike w:val="false"/>
+          <w:dstrike w:val="false"/>
+          <w:color w:val="000000"/>
+          <w:kern w:val="2"/>
+          <w:sz w:val="24"/>
+          <w:szCs w:val="24"/>
+          <w:u w:val="none"/>
+          <w:effect w:val="none"/>
+          <w:lang w:val="es-MX" w:eastAsia="zh-CN" w:bidi="hi-IN"/>
+        </w:rPr>
+        <w:tab/>
+      </w:r>
+      <w:r>
+        <w:rPr>
+          <w:rFonts w:eastAsia="Noto Serif CJK SC" w:cs="Arial" w:ascii="Arial" w:hAnsi="Arial"/>
+          <w:b w:val="false"/>
+          <w:bCs w:val="false"/>
+          <w:i w:val="false"/>
+          <w:caps w:val="false"/>
+          <w:smallCaps w:val="false"/>
+          <w:strike w:val="false"/>
+          <w:dstrike w:val="false"/>
+          <w:color w:val="000000"/>
+          <w:kern w:val="2"/>
+          <w:sz w:val="24"/>
+          <w:szCs w:val="24"/>
+          <w:u w:val="none"/>
+          <w:effect w:val="none"/>
+          <w:lang w:val="es-MX" w:eastAsia="zh-CN" w:bidi="hi-IN"/>
+        </w:rPr>
+        <w:t>3.2.5 Implementación a nivel de hardware</w:t>
+      </w:r>
+    </w:p>
+    <w:p>
+      <w:pPr>
+        <w:pStyle w:val="Normal"/>
+        <w:widowControl/>
+        <w:suppressAutoHyphens w:val="true"/>
+        <w:bidi w:val="0"/>
+        <w:spacing w:before="0" w:after="0"/>
+        <w:ind w:right="0" w:hanging="0"/>
+        <w:jc w:val="left"/>
+        <w:rPr/>
+      </w:pPr>
+      <w:r>
+        <w:rPr>
+          <w:rFonts w:eastAsia="Noto Serif CJK SC" w:cs="Arial" w:ascii="Arial" w:hAnsi="Arial"/>
+          <w:b w:val="false"/>
+          <w:bCs w:val="false"/>
+          <w:i w:val="false"/>
+          <w:caps w:val="false"/>
+          <w:smallCaps w:val="false"/>
+          <w:strike w:val="false"/>
+          <w:dstrike w:val="false"/>
+          <w:color w:val="000000"/>
+          <w:kern w:val="2"/>
+          <w:sz w:val="24"/>
+          <w:szCs w:val="24"/>
+          <w:u w:val="none"/>
+          <w:effect w:val="none"/>
+          <w:lang w:val="es-MX" w:eastAsia="zh-CN" w:bidi="hi-IN"/>
+        </w:rPr>
+        <w:tab/>
+        <w:tab/>
+        <w:t xml:space="preserve">3.2.5.2 </w:t>
+      </w:r>
+      <w:r>
+        <w:rPr>
+          <w:rFonts w:eastAsia="Noto Serif CJK SC" w:cs="Arial" w:ascii="Arial" w:hAnsi="Arial"/>
+          <w:b w:val="false"/>
+          <w:bCs w:val="false"/>
+          <w:i w:val="false"/>
+          <w:caps w:val="false"/>
+          <w:smallCaps w:val="false"/>
+          <w:strike w:val="false"/>
+          <w:dstrike w:val="false"/>
+          <w:color w:val="000000"/>
+          <w:kern w:val="2"/>
+          <w:sz w:val="24"/>
+          <w:szCs w:val="24"/>
+          <w:u w:val="none"/>
+          <w:effect w:val="none"/>
+          <w:lang w:val="es-MX" w:eastAsia="zh-CN" w:bidi="hi-IN"/>
+        </w:rPr>
+        <w:t>D</w:t>
+      </w:r>
+      <w:r>
+        <w:rPr>
+          <w:rFonts w:eastAsia="Noto Serif CJK SC" w:cs="Arial" w:ascii="Arial" w:hAnsi="Arial"/>
+          <w:b w:val="false"/>
+          <w:bCs w:val="false"/>
+          <w:i w:val="false"/>
+          <w:caps w:val="false"/>
+          <w:smallCaps w:val="false"/>
+          <w:strike w:val="false"/>
+          <w:dstrike w:val="false"/>
+          <w:color w:val="000000"/>
+          <w:kern w:val="2"/>
+          <w:sz w:val="24"/>
+          <w:szCs w:val="24"/>
+          <w:u w:val="none"/>
+          <w:effect w:val="none"/>
+          <w:lang w:val="es-MX" w:eastAsia="zh-CN" w:bidi="hi-IN"/>
+        </w:rPr>
+        <w:t>escripción de hardware en Verilog</w:t>
+      </w:r>
+    </w:p>
+    <w:p>
+      <w:pPr>
+        <w:pStyle w:val="Normal"/>
+        <w:widowControl/>
+        <w:suppressAutoHyphens w:val="true"/>
+        <w:bidi w:val="0"/>
+        <w:spacing w:lineRule="auto" w:line="276" w:before="0" w:after="0"/>
+        <w:ind w:right="0" w:hanging="0"/>
+        <w:jc w:val="left"/>
+        <w:rPr/>
+      </w:pPr>
+      <w:r>
+        <w:rPr>
+          <w:rFonts w:eastAsia="Noto Serif CJK SC" w:cs="Arial" w:ascii="Arial" w:hAnsi="Arial"/>
+          <w:b w:val="false"/>
+          <w:bCs w:val="false"/>
+          <w:i w:val="false"/>
+          <w:caps w:val="false"/>
+          <w:smallCaps w:val="false"/>
+          <w:strike w:val="false"/>
+          <w:dstrike w:val="false"/>
+          <w:color w:val="000000"/>
+          <w:kern w:val="2"/>
+          <w:sz w:val="24"/>
+          <w:szCs w:val="24"/>
+          <w:u w:val="none"/>
+          <w:effect w:val="none"/>
+          <w:lang w:val="es-MX" w:eastAsia="zh-CN" w:bidi="hi-IN"/>
+        </w:rPr>
+        <w:tab/>
+        <w:tab/>
+        <w:t xml:space="preserve">3.2.5.3 </w:t>
+      </w:r>
+      <w:r>
+        <w:rPr>
+          <w:rFonts w:eastAsia="Noto Serif CJK SC" w:cs="Arial" w:ascii="Arial" w:hAnsi="Arial"/>
+          <w:b w:val="false"/>
+          <w:bCs w:val="false"/>
+          <w:i w:val="false"/>
+          <w:caps w:val="false"/>
+          <w:smallCaps w:val="false"/>
+          <w:strike w:val="false"/>
+          <w:dstrike w:val="false"/>
+          <w:color w:val="000000"/>
+          <w:kern w:val="2"/>
+          <w:sz w:val="24"/>
+          <w:szCs w:val="24"/>
+          <w:u w:val="none"/>
+          <w:effect w:val="none"/>
+          <w:lang w:val="es-MX" w:eastAsia="zh-CN" w:bidi="hi-IN"/>
+        </w:rPr>
+        <w:t xml:space="preserve">Pruebas </w:t>
+      </w:r>
+      <w:r>
+        <w:rPr>
+          <w:rFonts w:eastAsia="Noto Serif CJK SC" w:cs="Arial" w:ascii="Arial" w:hAnsi="Arial"/>
+          <w:b w:val="false"/>
+          <w:bCs w:val="false"/>
+          <w:i w:val="false"/>
+          <w:caps w:val="false"/>
+          <w:smallCaps w:val="false"/>
+          <w:strike w:val="false"/>
+          <w:dstrike w:val="false"/>
+          <w:color w:val="000000"/>
+          <w:kern w:val="2"/>
+          <w:sz w:val="24"/>
+          <w:szCs w:val="24"/>
+          <w:u w:val="none"/>
+          <w:effect w:val="none"/>
+          <w:lang w:val="es-MX" w:eastAsia="zh-CN" w:bidi="hi-IN"/>
+        </w:rPr>
+        <w:t>tipo test bench con herramientas de XIlinx</w:t>
+      </w:r>
+    </w:p>
+    <w:p>
+      <w:pPr>
+        <w:pStyle w:val="TextBody"/>
+        <w:bidi w:val="0"/>
+        <w:spacing w:lineRule="auto" w:line="276" w:before="0" w:after="140"/>
+        <w:jc w:val="left"/>
+        <w:rPr/>
+      </w:pPr>
+      <w:r>
+        <w:rPr/>
+      </w:r>
+    </w:p>
+    <w:p>
+      <w:pPr>
         <w:pStyle w:val="TextBody"/>
         <w:bidi w:val="0"/>
         <w:spacing w:lineRule="auto" w:line="331" w:before="0" w:after="0"/>
         <w:rPr>
           <w:rFonts w:ascii="Arial" w:hAnsi="Arial"/>
           <w:b/>
-          <w:i w:val="false"/>
-          <w:caps w:val="false"/>
-          <w:smallCaps w:val="false"/>
-          <w:strike w:val="false"/>
-          <w:dstrike w:val="false"/>
-          <w:color w:val="000000"/>
-          <w:sz w:val="22"/>
-          <w:u w:val="none"/>
-          <w:effect w:val="none"/>
-        </w:rPr>
-      </w:pPr>
-      <w:r>
-        <w:rPr>
-          <w:rFonts w:ascii="Arial" w:hAnsi="Arial"/>
           <w:b/>
           <w:i w:val="false"/>
+          <w:i w:val="false"/>
+          <w:caps w:val="false"/>
+          <w:smallCaps w:val="false"/>
+          <w:strike w:val="false"/>
+          <w:dstrike w:val="false"/>
+          <w:color w:val="000000"/>
+          <w:sz w:val="22"/>
+          <w:u w:val="none"/>
+          <w:effect w:val="none"/>
+        </w:rPr>
+      </w:pPr>
+      <w:r>
+        <w:rPr>
+          <w:rFonts w:ascii="Arial" w:hAnsi="Arial"/>
+          <w:b/>
+          <w:i w:val="false"/>
           <w:caps w:val="false"/>
           <w:smallCaps w:val="false"/>
           <w:strike w:val="false"/>
@@ -92,6 +586,58 @@
       <w:pPr>
         <w:pStyle w:val="TextBody"/>
         <w:bidi w:val="0"/>
+        <w:spacing w:lineRule="auto" w:line="331" w:before="0" w:after="0"/>
+        <w:rPr>
+          <w:rFonts w:ascii="Arial" w:hAnsi="Arial"/>
+          <w:b/>
+          <w:b/>
+          <w:i w:val="false"/>
+          <w:i w:val="false"/>
+          <w:caps w:val="false"/>
+          <w:smallCaps w:val="false"/>
+          <w:strike w:val="false"/>
+          <w:dstrike w:val="false"/>
+          <w:color w:val="000000"/>
+          <w:sz w:val="22"/>
+          <w:u w:val="none"/>
+          <w:effect w:val="none"/>
+        </w:rPr>
+      </w:pPr>
+      <w:r>
+        <w:rPr/>
+      </w:r>
+    </w:p>
+    <w:p>
+      <w:pPr>
+        <w:pStyle w:val="TextBody"/>
+        <w:bidi w:val="0"/>
+        <w:spacing w:lineRule="auto" w:line="331" w:before="0" w:after="0"/>
+        <w:rPr>
+          <w:highlight w:val="yellow"/>
+        </w:rPr>
+      </w:pPr>
+      <w:r>
+        <w:rPr>
+          <w:rFonts w:ascii="Arial" w:hAnsi="Arial"/>
+          <w:b/>
+          <w:i w:val="false"/>
+          <w:caps w:val="false"/>
+          <w:smallCaps w:val="false"/>
+          <w:strike w:val="false"/>
+          <w:dstrike w:val="false"/>
+          <w:color w:val="000000"/>
+          <w:sz w:val="22"/>
+          <w:highlight w:val="yellow"/>
+          <w:u w:val="none"/>
+          <w:effect w:val="none"/>
+        </w:rPr>
+        <w:t>Poner el HLA aquí</w:t>
+      </w:r>
+    </w:p>
+    <w:p>
+      <w:pPr>
+        <w:pStyle w:val="TextBody"/>
+        <w:bidi w:val="0"/>
         <w:spacing w:lineRule="auto" w:line="276" w:before="0" w:after="140"/>
         <w:jc w:val="left"/>
         <w:rPr/>
@@ -104,10 +650,24 @@
       <w:pPr>
         <w:pStyle w:val="TextBody"/>
         <w:bidi w:val="0"/>
+        <w:spacing w:lineRule="auto" w:line="276" w:before="0" w:after="140"/>
+        <w:jc w:val="left"/>
+        <w:rPr/>
+      </w:pPr>
+      <w:r>
+        <w:rPr/>
+      </w:r>
+    </w:p>
+    <w:p>
+      <w:pPr>
+        <w:pStyle w:val="TextBody"/>
+        <w:bidi w:val="0"/>
         <w:spacing w:lineRule="auto" w:line="331" w:before="0" w:after="0"/>
         <w:rPr>
           <w:rFonts w:ascii="Arial" w:hAnsi="Arial"/>
           <w:b w:val="false"/>
+          <w:b w:val="false"/>
+          <w:i w:val="false"/>
           <w:i w:val="false"/>
           <w:caps w:val="false"/>
           <w:smallCaps w:val="false"/>
@@ -156,6 +716,8 @@
         <w:rPr>
           <w:rFonts w:ascii="Arial" w:hAnsi="Arial"/>
           <w:b w:val="false"/>
+          <w:b w:val="false"/>
+          <w:i w:val="false"/>
           <w:i w:val="false"/>
           <w:caps w:val="false"/>
           <w:smallCaps w:val="false"/>
@@ -191,7 +753,6 @@
           <w:ilvl w:val="0"/>
           <w:numId w:val="1"/>
         </w:numPr>
-        <w:pBdr/>
         <w:tabs>
           <w:tab w:val="clear" w:pos="709"/>
           <w:tab w:val="left" w:pos="707" w:leader="none"/>
@@ -202,6 +763,8 @@
         <w:rPr>
           <w:rFonts w:ascii="Arial" w:hAnsi="Arial"/>
           <w:b w:val="false"/>
+          <w:b w:val="false"/>
+          <w:i w:val="false"/>
           <w:i w:val="false"/>
           <w:caps w:val="false"/>
           <w:smallCaps w:val="false"/>
@@ -249,6 +812,8 @@
         <w:rPr>
           <w:rFonts w:ascii="Arial" w:hAnsi="Arial"/>
           <w:b w:val="false"/>
+          <w:b w:val="false"/>
+          <w:i w:val="false"/>
           <w:i w:val="false"/>
           <w:caps w:val="false"/>
           <w:smallCaps w:val="false"/>
@@ -305,15 +870,7 @@
         </w:rPr>
       </w:pPr>
       <w:r>
-        <w:rPr>
-          <w:caps w:val="false"/>
-          <w:smallCaps w:val="false"/>
-          <w:strike w:val="false"/>
-          <w:dstrike w:val="false"/>
-          <w:color w:val="000000"/>
-          <w:u w:val="none"/>
-          <w:effect w:val="none"/>
-        </w:rPr>
+        <w:rPr/>
         <w:drawing>
           <wp:inline distT="0" distB="0" distL="0" distR="0">
             <wp:extent cx="4676775" cy="3838575"/>
@@ -361,6 +918,8 @@
         <w:rPr>
           <w:rFonts w:ascii="Arial" w:hAnsi="Arial"/>
           <w:b w:val="false"/>
+          <w:b w:val="false"/>
+          <w:i w:val="false"/>
           <w:i w:val="false"/>
           <w:caps w:val="false"/>
           <w:smallCaps w:val="false"/>
@@ -397,6 +956,8 @@
         <w:rPr>
           <w:rFonts w:ascii="Arial" w:hAnsi="Arial"/>
           <w:b w:val="false"/>
+          <w:b w:val="false"/>
+          <w:i w:val="false"/>
           <w:i w:val="false"/>
           <w:caps w:val="false"/>
           <w:smallCaps w:val="false"/>
@@ -445,6 +1006,8 @@
         <w:rPr>
           <w:rFonts w:ascii="Arial" w:hAnsi="Arial"/>
           <w:b w:val="false"/>
+          <w:b w:val="false"/>
+          <w:i w:val="false"/>
           <w:i w:val="false"/>
           <w:caps w:val="false"/>
           <w:smallCaps w:val="false"/>
@@ -498,6 +1061,8 @@
         <w:rPr>
           <w:rFonts w:ascii="Arial" w:hAnsi="Arial"/>
           <w:b w:val="false"/>
+          <w:b w:val="false"/>
+          <w:i w:val="false"/>
           <w:i w:val="false"/>
           <w:caps w:val="false"/>
           <w:smallCaps w:val="false"/>
@@ -546,6 +1111,8 @@
         <w:rPr>
           <w:rFonts w:ascii="Arial" w:hAnsi="Arial"/>
           <w:b w:val="false"/>
+          <w:b w:val="false"/>
+          <w:i w:val="false"/>
           <w:i w:val="false"/>
           <w:caps w:val="false"/>
           <w:smallCaps w:val="false"/>
@@ -594,6 +1161,8 @@
         <w:rPr>
           <w:rFonts w:ascii="Arial" w:hAnsi="Arial"/>
           <w:b w:val="false"/>
+          <w:b w:val="false"/>
+          <w:i w:val="false"/>
           <w:i w:val="false"/>
           <w:caps w:val="false"/>
           <w:smallCaps w:val="false"/>
@@ -642,6 +1211,8 @@
         <w:rPr>
           <w:rFonts w:ascii="Arial" w:hAnsi="Arial"/>
           <w:b w:val="false"/>
+          <w:b w:val="false"/>
+          <w:i w:val="false"/>
           <w:i w:val="false"/>
           <w:caps w:val="false"/>
           <w:smallCaps w:val="false"/>
@@ -691,6 +1262,7 @@
       <w:pgNumType w:fmt="decimal"/>
       <w:formProt w:val="false"/>
       <w:textDirection w:val="lrTb"/>
+      <w:docGrid w:type="default" w:linePitch="100" w:charSpace="0"/>
     </w:sectPr>
   </w:body>
 </w:document>
@@ -970,14 +1542,12 @@
       <w:rPr>
         <w:rFonts w:ascii="Liberation Serif" w:hAnsi="Liberation Serif" w:eastAsia="Noto Serif CJK SC" w:cs="Lohit Devanagari"/>
         <w:kern w:val="2"/>
-        <w:sz w:val="24"/>
         <w:szCs w:val="24"/>
         <w:lang w:val="en-US" w:eastAsia="zh-CN" w:bidi="hi-IN"/>
       </w:rPr>
     </w:rPrDefault>
     <w:pPrDefault>
       <w:pPr>
-        <w:widowControl/>
         <w:suppressAutoHyphens w:val="true"/>
       </w:pPr>
     </w:pPrDefault>
@@ -987,7 +1557,10 @@
     <w:qFormat/>
     <w:pPr>
       <w:widowControl/>
+      <w:suppressAutoHyphens w:val="true"/>
       <w:bidi w:val="0"/>
+      <w:spacing w:before="0" w:after="0"/>
+      <w:jc w:val="left"/>
     </w:pPr>
     <w:rPr>
       <w:rFonts w:ascii="Liberation Serif" w:hAnsi="Liberation Serif" w:eastAsia="Noto Serif CJK SC" w:cs="Lohit Devanagari"/>

</xml_diff>